<commit_message>
INI FIX N CLEAN
</commit_message>
<xml_diff>
--- a/doc/Laporan Tubes1-Algeo-2020 Kelompok 8.docx
+++ b/doc/Laporan Tubes1-Algeo-2020 Kelompok 8.docx
@@ -104,12 +104,12 @@
           <wp:inline distB="114300" distT="114300" distL="114300" distR="114300">
             <wp:extent cx="862013" cy="1149350"/>
             <wp:effectExtent b="0" l="0" r="0" t="0"/>
-            <wp:docPr id="18" name="image4.jpg"/>
+            <wp:docPr id="20" name="image8.jpg"/>
             <a:graphic>
               <a:graphicData uri="http://schemas.openxmlformats.org/drawingml/2006/picture">
                 <pic:pic>
                   <pic:nvPicPr>
-                    <pic:cNvPr id="0" name="image4.jpg"/>
+                    <pic:cNvPr id="0" name="image8.jpg"/>
                     <pic:cNvPicPr preferRelativeResize="0"/>
                   </pic:nvPicPr>
                   <pic:blipFill>
@@ -143,12 +143,12 @@
           <wp:inline distB="114300" distT="114300" distL="114300" distR="114300">
             <wp:extent cx="890588" cy="1164614"/>
             <wp:effectExtent b="0" l="0" r="0" t="0"/>
-            <wp:docPr id="4" name="image6.png"/>
+            <wp:docPr id="4" name="image9.png"/>
             <a:graphic>
               <a:graphicData uri="http://schemas.openxmlformats.org/drawingml/2006/picture">
                 <pic:pic>
                   <pic:nvPicPr>
-                    <pic:cNvPr id="0" name="image6.png"/>
+                    <pic:cNvPr id="0" name="image9.png"/>
                     <pic:cNvPicPr preferRelativeResize="0"/>
                   </pic:nvPicPr>
                   <pic:blipFill>
@@ -182,12 +182,12 @@
           <wp:inline distB="114300" distT="114300" distL="114300" distR="114300">
             <wp:extent cx="1028700" cy="1145357"/>
             <wp:effectExtent b="0" l="0" r="0" t="0"/>
-            <wp:docPr id="10" name="image36.png"/>
+            <wp:docPr id="11" name="image39.png"/>
             <a:graphic>
               <a:graphicData uri="http://schemas.openxmlformats.org/drawingml/2006/picture">
                 <pic:pic>
                   <pic:nvPicPr>
-                    <pic:cNvPr id="0" name="image36.png"/>
+                    <pic:cNvPr id="0" name="image39.png"/>
                     <pic:cNvPicPr preferRelativeResize="0"/>
                   </pic:nvPicPr>
                   <pic:blipFill>
@@ -941,7 +941,7 @@
           <w:szCs w:val="22"/>
           <w:rtl w:val="0"/>
         </w:rPr>
-        <w:t xml:space="preserve">Bab V Kesimpulan, Saran, Refleksi  ………………………………………………………………… 23</w:t>
+        <w:t xml:space="preserve">Bab V Kesimpulan, Saran, Refleksi  ………………………………………………………………… 25</w:t>
       </w:r>
     </w:p>
     <w:p>
@@ -980,7 +980,7 @@
           <w:szCs w:val="22"/>
           <w:rtl w:val="0"/>
         </w:rPr>
-        <w:t xml:space="preserve">Kesimpulan .........................................................................................................  23</w:t>
+        <w:t xml:space="preserve">Kesimpulan .........................................................................................................  25</w:t>
       </w:r>
     </w:p>
     <w:p>
@@ -1019,7 +1019,7 @@
           <w:szCs w:val="22"/>
           <w:rtl w:val="0"/>
         </w:rPr>
-        <w:t xml:space="preserve">Saran...................................................................................................................  23</w:t>
+        <w:t xml:space="preserve">Saran...................................................................................................................  25</w:t>
       </w:r>
     </w:p>
     <w:p>
@@ -1058,7 +1058,7 @@
           <w:szCs w:val="22"/>
           <w:rtl w:val="0"/>
         </w:rPr>
-        <w:t xml:space="preserve">Refleksi................................................................................................................ 23</w:t>
+        <w:t xml:space="preserve">Refleksi................................................................................................................  25</w:t>
       </w:r>
     </w:p>
     <w:p>
@@ -1080,7 +1080,7 @@
           <w:szCs w:val="22"/>
           <w:rtl w:val="0"/>
         </w:rPr>
-        <w:t xml:space="preserve">Referensi  ……………………...…………………………………………………………………..….. 24</w:t>
+        <w:t xml:space="preserve">Referensi  ……………………...…………………………………………………………………..…..  26</w:t>
       </w:r>
     </w:p>
     <w:p>
@@ -1282,12 +1282,12 @@
           <wp:inline distB="114300" distT="114300" distL="114300" distR="114300">
             <wp:extent cx="2171700" cy="962025"/>
             <wp:effectExtent b="0" l="0" r="0" t="0"/>
-            <wp:docPr id="34" name="image18.png"/>
+            <wp:docPr id="37" name="image23.png"/>
             <a:graphic>
               <a:graphicData uri="http://schemas.openxmlformats.org/drawingml/2006/picture">
                 <pic:pic>
                   <pic:nvPicPr>
-                    <pic:cNvPr id="0" name="image18.png"/>
+                    <pic:cNvPr id="0" name="image23.png"/>
                     <pic:cNvPicPr preferRelativeResize="0"/>
                   </pic:nvPicPr>
                   <pic:blipFill>
@@ -1537,12 +1537,12 @@
           <wp:inline distB="114300" distT="114300" distL="114300" distR="114300">
             <wp:extent cx="1676400" cy="866775"/>
             <wp:effectExtent b="0" l="0" r="0" t="0"/>
-            <wp:docPr id="3" name="image5.png"/>
+            <wp:docPr id="3" name="image1.png"/>
             <a:graphic>
               <a:graphicData uri="http://schemas.openxmlformats.org/drawingml/2006/picture">
                 <pic:pic>
                   <pic:nvPicPr>
-                    <pic:cNvPr id="0" name="image5.png"/>
+                    <pic:cNvPr id="0" name="image1.png"/>
                     <pic:cNvPicPr preferRelativeResize="0"/>
                   </pic:nvPicPr>
                   <pic:blipFill>
@@ -1604,12 +1604,12 @@
           <wp:inline distB="114300" distT="114300" distL="114300" distR="114300">
             <wp:extent cx="1914525" cy="847725"/>
             <wp:effectExtent b="0" l="0" r="0" t="0"/>
-            <wp:docPr id="16" name="image9.png"/>
+            <wp:docPr id="18" name="image22.png"/>
             <a:graphic>
               <a:graphicData uri="http://schemas.openxmlformats.org/drawingml/2006/picture">
                 <pic:pic>
                   <pic:nvPicPr>
-                    <pic:cNvPr id="0" name="image9.png"/>
+                    <pic:cNvPr id="0" name="image22.png"/>
                     <pic:cNvPicPr preferRelativeResize="0"/>
                   </pic:nvPicPr>
                   <pic:blipFill>
@@ -1732,42 +1732,18 @@
     </w:p>
     <w:p>
       <w:pPr>
-        <w:pStyle w:val="Heading1"/>
-        <w:keepNext w:val="0"/>
-        <w:keepLines w:val="0"/>
-        <w:spacing w:after="0" w:before="80" w:lineRule="auto"/>
-        <w:ind w:left="1440" w:right="-40" w:hanging="720"/>
-        <w:jc w:val="both"/>
-        <w:rPr>
-          <w:b w:val="1"/>
-          <w:sz w:val="46"/>
-          <w:szCs w:val="46"/>
-        </w:rPr>
-      </w:pPr>
-      <w:bookmarkStart w:colFirst="0" w:colLast="0" w:name="_fk1a0ur3c5dg" w:id="4"/>
-      <w:bookmarkEnd w:id="4"/>
-      <w:r>
-        <w:rPr>
-          <w:rtl w:val="0"/>
-        </w:rPr>
-      </w:r>
-    </w:p>
-    <w:p>
-      <w:pPr>
-        <w:pStyle w:val="Heading1"/>
-        <w:keepNext w:val="0"/>
-        <w:keepLines w:val="0"/>
-        <w:spacing w:after="0" w:before="80" w:lineRule="auto"/>
-        <w:ind w:left="1440" w:right="-40" w:hanging="720"/>
-        <w:jc w:val="both"/>
-        <w:rPr>
-          <w:b w:val="1"/>
-          <w:sz w:val="46"/>
-          <w:szCs w:val="46"/>
-        </w:rPr>
-      </w:pPr>
-      <w:bookmarkStart w:colFirst="0" w:colLast="0" w:name="_v4r74viz6o54" w:id="5"/>
-      <w:bookmarkEnd w:id="5"/>
+        <w:rPr/>
+      </w:pPr>
+      <w:r>
+        <w:rPr>
+          <w:rtl w:val="0"/>
+        </w:rPr>
+      </w:r>
+    </w:p>
+    <w:p>
+      <w:pPr>
+        <w:rPr/>
+      </w:pPr>
       <w:r>
         <w:rPr>
           <w:rtl w:val="0"/>
@@ -1798,8 +1774,8 @@
           <w:szCs w:val="24"/>
         </w:rPr>
       </w:pPr>
-      <w:bookmarkStart w:colFirst="0" w:colLast="0" w:name="_u7mvprl5xs7c" w:id="6"/>
-      <w:bookmarkEnd w:id="6"/>
+      <w:bookmarkStart w:colFirst="0" w:colLast="0" w:name="_u7mvprl5xs7c" w:id="4"/>
+      <w:bookmarkEnd w:id="4"/>
       <w:r>
         <w:rPr>
           <w:b w:val="1"/>
@@ -2050,12 +2026,12 @@
           <wp:inline distB="114300" distT="114300" distL="114300" distR="114300">
             <wp:extent cx="5210175" cy="2009775"/>
             <wp:effectExtent b="0" l="0" r="0" t="0"/>
-            <wp:docPr id="28" name="image24.png"/>
+            <wp:docPr id="30" name="image26.png"/>
             <a:graphic>
               <a:graphicData uri="http://schemas.openxmlformats.org/drawingml/2006/picture">
                 <pic:pic>
                   <pic:nvPicPr>
-                    <pic:cNvPr id="0" name="image24.png"/>
+                    <pic:cNvPr id="0" name="image26.png"/>
                     <pic:cNvPicPr preferRelativeResize="0"/>
                   </pic:nvPicPr>
                   <pic:blipFill>
@@ -3279,12 +3255,12 @@
           <wp:inline distB="114300" distT="114300" distL="114300" distR="114300">
             <wp:extent cx="2857500" cy="1028700"/>
             <wp:effectExtent b="0" l="0" r="0" t="0"/>
-            <wp:docPr id="7" name="image2.png"/>
+            <wp:docPr id="8" name="image19.png"/>
             <a:graphic>
               <a:graphicData uri="http://schemas.openxmlformats.org/drawingml/2006/picture">
                 <pic:pic>
                   <pic:nvPicPr>
-                    <pic:cNvPr id="0" name="image2.png"/>
+                    <pic:cNvPr id="0" name="image19.png"/>
                     <pic:cNvPicPr preferRelativeResize="0"/>
                   </pic:nvPicPr>
                   <pic:blipFill>
@@ -3491,12 +3467,12 @@
           <wp:inline distB="114300" distT="114300" distL="114300" distR="114300">
             <wp:extent cx="2124075" cy="933450"/>
             <wp:effectExtent b="0" l="0" r="0" t="0"/>
-            <wp:docPr id="5" name="image8.png"/>
+            <wp:docPr id="5" name="image2.png"/>
             <a:graphic>
               <a:graphicData uri="http://schemas.openxmlformats.org/drawingml/2006/picture">
                 <pic:pic>
                   <pic:nvPicPr>
-                    <pic:cNvPr id="0" name="image8.png"/>
+                    <pic:cNvPr id="0" name="image2.png"/>
                     <pic:cNvPicPr preferRelativeResize="0"/>
                   </pic:nvPicPr>
                   <pic:blipFill>
@@ -3689,8 +3665,8 @@
           <w:szCs w:val="24"/>
         </w:rPr>
       </w:pPr>
-      <w:bookmarkStart w:colFirst="0" w:colLast="0" w:name="_sayxjc4khn83" w:id="7"/>
-      <w:bookmarkEnd w:id="7"/>
+      <w:bookmarkStart w:colFirst="0" w:colLast="0" w:name="_sayxjc4khn83" w:id="5"/>
+      <w:bookmarkEnd w:id="5"/>
       <w:r>
         <w:rPr>
           <w:b w:val="1"/>
@@ -3747,12 +3723,12 @@
           <wp:inline distB="114300" distT="114300" distL="114300" distR="114300">
             <wp:extent cx="2800350" cy="142875"/>
             <wp:effectExtent b="0" l="0" r="0" t="0"/>
-            <wp:docPr id="6" name="image19.png"/>
+            <wp:docPr id="7" name="image14.png"/>
             <a:graphic>
               <a:graphicData uri="http://schemas.openxmlformats.org/drawingml/2006/picture">
                 <pic:pic>
                   <pic:nvPicPr>
-                    <pic:cNvPr id="0" name="image19.png"/>
+                    <pic:cNvPr id="0" name="image14.png"/>
                     <pic:cNvPicPr preferRelativeResize="0"/>
                   </pic:nvPicPr>
                   <pic:blipFill>
@@ -3858,12 +3834,12 @@
           <wp:inline distB="114300" distT="114300" distL="114300" distR="114300">
             <wp:extent cx="4686300" cy="1714500"/>
             <wp:effectExtent b="0" l="0" r="0" t="0"/>
-            <wp:docPr id="12" name="image7.png"/>
+            <wp:docPr id="14" name="image4.png"/>
             <a:graphic>
               <a:graphicData uri="http://schemas.openxmlformats.org/drawingml/2006/picture">
                 <pic:pic>
                   <pic:nvPicPr>
-                    <pic:cNvPr id="0" name="image7.png"/>
+                    <pic:cNvPr id="0" name="image4.png"/>
                     <pic:cNvPicPr preferRelativeResize="0"/>
                   </pic:nvPicPr>
                   <pic:blipFill>
@@ -3935,8 +3911,8 @@
           <w:szCs w:val="28"/>
         </w:rPr>
       </w:pPr>
-      <w:bookmarkStart w:colFirst="0" w:colLast="0" w:name="_5gt4os3zd1pn" w:id="8"/>
-      <w:bookmarkEnd w:id="8"/>
+      <w:bookmarkStart w:colFirst="0" w:colLast="0" w:name="_5gt4os3zd1pn" w:id="6"/>
+      <w:bookmarkEnd w:id="6"/>
       <w:r>
         <w:rPr>
           <w:rtl w:val="0"/>
@@ -3956,8 +3932,8 @@
           <w:szCs w:val="28"/>
         </w:rPr>
       </w:pPr>
-      <w:bookmarkStart w:colFirst="0" w:colLast="0" w:name="_qbvcur4d2lbe" w:id="9"/>
-      <w:bookmarkEnd w:id="9"/>
+      <w:bookmarkStart w:colFirst="0" w:colLast="0" w:name="_qbvcur4d2lbe" w:id="7"/>
+      <w:bookmarkEnd w:id="7"/>
       <w:r>
         <w:rPr>
           <w:rtl w:val="0"/>
@@ -3998,8 +3974,8 @@
           <w:szCs w:val="28"/>
         </w:rPr>
       </w:pPr>
-      <w:bookmarkStart w:colFirst="0" w:colLast="0" w:name="_srgy6ar40o0i" w:id="10"/>
-      <w:bookmarkEnd w:id="10"/>
+      <w:bookmarkStart w:colFirst="0" w:colLast="0" w:name="_srgy6ar40o0i" w:id="8"/>
+      <w:bookmarkEnd w:id="8"/>
       <w:r>
         <w:rPr>
           <w:b w:val="1"/>
@@ -4726,19 +4702,148 @@
     </w:p>
     <w:p>
       <w:pPr>
+        <w:ind w:left="720" w:right="-40" w:hanging="360"/>
+        <w:jc w:val="both"/>
+        <w:rPr>
+          <w:b w:val="1"/>
+          <w:sz w:val="24"/>
+          <w:szCs w:val="24"/>
+          <w:highlight w:val="white"/>
+        </w:rPr>
+      </w:pPr>
+      <w:r>
+        <w:rPr>
+          <w:b w:val="1"/>
+          <w:sz w:val="24"/>
+          <w:szCs w:val="24"/>
+          <w:rtl w:val="0"/>
+        </w:rPr>
+        <w:t xml:space="preserve">2.5.</w:t>
+      </w:r>
+      <w:r>
+        <w:rPr>
+          <w:b w:val="1"/>
+          <w:sz w:val="24"/>
+          <w:szCs w:val="24"/>
+          <w:highlight w:val="white"/>
+          <w:rtl w:val="0"/>
+        </w:rPr>
+        <w:t xml:space="preserve"> Matriks Kofaktor</w:t>
+      </w:r>
+    </w:p>
+    <w:p>
+      <w:pPr>
         <w:spacing w:after="240" w:before="240" w:lineRule="auto"/>
         <w:ind w:firstLine="360"/>
         <w:rPr>
           <w:rFonts w:ascii="Times New Roman" w:cs="Times New Roman" w:eastAsia="Times New Roman" w:hAnsi="Times New Roman"/>
           <w:sz w:val="24"/>
           <w:szCs w:val="24"/>
-          <w:highlight w:val="white"/>
-        </w:rPr>
-      </w:pPr>
-      <w:r>
-        <w:rPr>
-          <w:rtl w:val="0"/>
-        </w:rPr>
+        </w:rPr>
+      </w:pPr>
+      <w:r>
+        <w:rPr>
+          <w:rFonts w:ascii="Times New Roman" w:cs="Times New Roman" w:eastAsia="Times New Roman" w:hAnsi="Times New Roman"/>
+          <w:sz w:val="24"/>
+          <w:szCs w:val="24"/>
+          <w:rtl w:val="0"/>
+        </w:rPr>
+        <w:t xml:space="preserve">Misalkan A = (a</w:t>
+      </w:r>
+      <w:r>
+        <w:rPr>
+          <w:rFonts w:ascii="Times New Roman" w:cs="Times New Roman" w:eastAsia="Times New Roman" w:hAnsi="Times New Roman"/>
+          <w:sz w:val="24"/>
+          <w:szCs w:val="24"/>
+          <w:vertAlign w:val="subscript"/>
+          <w:rtl w:val="0"/>
+        </w:rPr>
+        <w:t xml:space="preserve">ij</w:t>
+      </w:r>
+      <w:r>
+        <w:rPr>
+          <w:rFonts w:ascii="Times New Roman" w:cs="Times New Roman" w:eastAsia="Times New Roman" w:hAnsi="Times New Roman"/>
+          <w:sz w:val="24"/>
+          <w:szCs w:val="24"/>
+          <w:rtl w:val="0"/>
+        </w:rPr>
+        <w:t xml:space="preserve"> ) adalah matriks bujur sangkar maka minor pada entri a</w:t>
+      </w:r>
+      <w:r>
+        <w:rPr>
+          <w:rFonts w:ascii="Times New Roman" w:cs="Times New Roman" w:eastAsia="Times New Roman" w:hAnsi="Times New Roman"/>
+          <w:sz w:val="24"/>
+          <w:szCs w:val="24"/>
+          <w:vertAlign w:val="subscript"/>
+          <w:rtl w:val="0"/>
+        </w:rPr>
+        <w:t xml:space="preserve">ij</w:t>
+      </w:r>
+      <w:r>
+        <w:rPr>
+          <w:rFonts w:ascii="Times New Roman" w:cs="Times New Roman" w:eastAsia="Times New Roman" w:hAnsi="Times New Roman"/>
+          <w:sz w:val="24"/>
+          <w:szCs w:val="24"/>
+          <w:rtl w:val="0"/>
+        </w:rPr>
+        <w:t xml:space="preserve"> dinyatakan oleh |M</w:t>
+      </w:r>
+      <w:r>
+        <w:rPr>
+          <w:rFonts w:ascii="Times New Roman" w:cs="Times New Roman" w:eastAsia="Times New Roman" w:hAnsi="Times New Roman"/>
+          <w:sz w:val="24"/>
+          <w:szCs w:val="24"/>
+          <w:vertAlign w:val="subscript"/>
+          <w:rtl w:val="0"/>
+        </w:rPr>
+        <w:t xml:space="preserve">ij </w:t>
+      </w:r>
+      <w:r>
+        <w:rPr>
+          <w:rFonts w:ascii="Gungsuh" w:cs="Gungsuh" w:eastAsia="Gungsuh" w:hAnsi="Gungsuh"/>
+          <w:sz w:val="24"/>
+          <w:szCs w:val="24"/>
+          <w:rtl w:val="0"/>
+        </w:rPr>
+        <w:t xml:space="preserve">| dan didefinisikan menjadi determinan sub-matriks, setelah baris ke−i dan kolom ke−j dihapuskan dari A. Bilangan (−1)(1+j) |M</w:t>
+      </w:r>
+      <w:r>
+        <w:rPr>
+          <w:rFonts w:ascii="Times New Roman" w:cs="Times New Roman" w:eastAsia="Times New Roman" w:hAnsi="Times New Roman"/>
+          <w:sz w:val="24"/>
+          <w:szCs w:val="24"/>
+          <w:vertAlign w:val="subscript"/>
+          <w:rtl w:val="0"/>
+        </w:rPr>
+        <w:t xml:space="preserve">ij</w:t>
+      </w:r>
+      <w:r>
+        <w:rPr>
+          <w:rFonts w:ascii="Times New Roman" w:cs="Times New Roman" w:eastAsia="Times New Roman" w:hAnsi="Times New Roman"/>
+          <w:sz w:val="24"/>
+          <w:szCs w:val="24"/>
+          <w:rtl w:val="0"/>
+        </w:rPr>
+        <w:t xml:space="preserve"> | dinyatakan oleh Kij dinamakan kofaktor entri a</w:t>
+      </w:r>
+      <w:r>
+        <w:rPr>
+          <w:rFonts w:ascii="Times New Roman" w:cs="Times New Roman" w:eastAsia="Times New Roman" w:hAnsi="Times New Roman"/>
+          <w:sz w:val="24"/>
+          <w:szCs w:val="24"/>
+          <w:vertAlign w:val="subscript"/>
+          <w:rtl w:val="0"/>
+        </w:rPr>
+        <w:t xml:space="preserve">ij</w:t>
+      </w:r>
+      <w:r>
+        <w:rPr>
+          <w:rFonts w:ascii="Times New Roman" w:cs="Times New Roman" w:eastAsia="Times New Roman" w:hAnsi="Times New Roman"/>
+          <w:sz w:val="24"/>
+          <w:szCs w:val="24"/>
+          <w:rtl w:val="0"/>
+        </w:rPr>
+        <w:t xml:space="preserve"> [5].</w:t>
       </w:r>
     </w:p>
     <w:p>
@@ -4749,6 +4854,22 @@
           <w:b w:val="1"/>
           <w:sz w:val="24"/>
           <w:szCs w:val="24"/>
+        </w:rPr>
+      </w:pPr>
+      <w:r>
+        <w:rPr>
+          <w:rtl w:val="0"/>
+        </w:rPr>
+      </w:r>
+    </w:p>
+    <w:p>
+      <w:pPr>
+        <w:ind w:left="720" w:right="-40" w:hanging="360"/>
+        <w:jc w:val="both"/>
+        <w:rPr>
+          <w:b w:val="1"/>
+          <w:sz w:val="24"/>
+          <w:szCs w:val="24"/>
           <w:highlight w:val="white"/>
         </w:rPr>
       </w:pPr>
@@ -4759,7 +4880,7 @@
           <w:szCs w:val="24"/>
           <w:rtl w:val="0"/>
         </w:rPr>
-        <w:t xml:space="preserve">2.5.</w:t>
+        <w:t xml:space="preserve">2.6.</w:t>
       </w:r>
       <w:r>
         <w:rPr>
@@ -4769,7 +4890,7 @@
           <w:highlight w:val="white"/>
           <w:rtl w:val="0"/>
         </w:rPr>
-        <w:t xml:space="preserve"> Matriks Kofaktor</w:t>
+        <w:t xml:space="preserve"> Metode Cramer</w:t>
       </w:r>
     </w:p>
     <w:p>
@@ -4780,111 +4901,18 @@
           <w:rFonts w:ascii="Times New Roman" w:cs="Times New Roman" w:eastAsia="Times New Roman" w:hAnsi="Times New Roman"/>
           <w:sz w:val="24"/>
           <w:szCs w:val="24"/>
-        </w:rPr>
-      </w:pPr>
-      <w:r>
-        <w:rPr>
-          <w:rFonts w:ascii="Times New Roman" w:cs="Times New Roman" w:eastAsia="Times New Roman" w:hAnsi="Times New Roman"/>
-          <w:sz w:val="24"/>
-          <w:szCs w:val="24"/>
-          <w:rtl w:val="0"/>
-        </w:rPr>
-        <w:t xml:space="preserve">Misalkan A = (a</w:t>
-      </w:r>
-      <w:r>
-        <w:rPr>
-          <w:rFonts w:ascii="Times New Roman" w:cs="Times New Roman" w:eastAsia="Times New Roman" w:hAnsi="Times New Roman"/>
-          <w:sz w:val="24"/>
-          <w:szCs w:val="24"/>
-          <w:vertAlign w:val="subscript"/>
-          <w:rtl w:val="0"/>
-        </w:rPr>
-        <w:t xml:space="preserve">ij</w:t>
-      </w:r>
-      <w:r>
-        <w:rPr>
-          <w:rFonts w:ascii="Times New Roman" w:cs="Times New Roman" w:eastAsia="Times New Roman" w:hAnsi="Times New Roman"/>
-          <w:sz w:val="24"/>
-          <w:szCs w:val="24"/>
-          <w:rtl w:val="0"/>
-        </w:rPr>
-        <w:t xml:space="preserve"> ) adalah matriks bujur sangkar maka minor pada entri a</w:t>
-      </w:r>
-      <w:r>
-        <w:rPr>
-          <w:rFonts w:ascii="Times New Roman" w:cs="Times New Roman" w:eastAsia="Times New Roman" w:hAnsi="Times New Roman"/>
-          <w:sz w:val="24"/>
-          <w:szCs w:val="24"/>
-          <w:vertAlign w:val="subscript"/>
-          <w:rtl w:val="0"/>
-        </w:rPr>
-        <w:t xml:space="preserve">ij</w:t>
-      </w:r>
-      <w:r>
-        <w:rPr>
-          <w:rFonts w:ascii="Times New Roman" w:cs="Times New Roman" w:eastAsia="Times New Roman" w:hAnsi="Times New Roman"/>
-          <w:sz w:val="24"/>
-          <w:szCs w:val="24"/>
-          <w:rtl w:val="0"/>
-        </w:rPr>
-        <w:t xml:space="preserve"> dinyatakan oleh |M</w:t>
-      </w:r>
-      <w:r>
-        <w:rPr>
-          <w:rFonts w:ascii="Times New Roman" w:cs="Times New Roman" w:eastAsia="Times New Roman" w:hAnsi="Times New Roman"/>
-          <w:sz w:val="24"/>
-          <w:szCs w:val="24"/>
-          <w:vertAlign w:val="subscript"/>
-          <w:rtl w:val="0"/>
-        </w:rPr>
-        <w:t xml:space="preserve">ij </w:t>
-      </w:r>
+          <w:highlight w:val="white"/>
+        </w:rPr>
+      </w:pPr>
       <w:r>
         <w:rPr>
           <w:rFonts w:ascii="Gungsuh" w:cs="Gungsuh" w:eastAsia="Gungsuh" w:hAnsi="Gungsuh"/>
           <w:sz w:val="24"/>
           <w:szCs w:val="24"/>
-          <w:rtl w:val="0"/>
-        </w:rPr>
-        <w:t xml:space="preserve">| dan didefinisikan menjadi determinan sub-matriks, setelah baris ke−i dan kolom ke−j dihapuskan dari A. Bilangan (−1)(1+j) |M</w:t>
-      </w:r>
-      <w:r>
-        <w:rPr>
-          <w:rFonts w:ascii="Times New Roman" w:cs="Times New Roman" w:eastAsia="Times New Roman" w:hAnsi="Times New Roman"/>
-          <w:sz w:val="24"/>
-          <w:szCs w:val="24"/>
-          <w:vertAlign w:val="subscript"/>
-          <w:rtl w:val="0"/>
-        </w:rPr>
-        <w:t xml:space="preserve">ij</w:t>
-      </w:r>
-      <w:r>
-        <w:rPr>
-          <w:rFonts w:ascii="Times New Roman" w:cs="Times New Roman" w:eastAsia="Times New Roman" w:hAnsi="Times New Roman"/>
-          <w:sz w:val="24"/>
-          <w:szCs w:val="24"/>
-          <w:rtl w:val="0"/>
-        </w:rPr>
-        <w:t xml:space="preserve"> | dinyatakan oleh Kij dinamakan kofaktor entri a</w:t>
-      </w:r>
-      <w:r>
-        <w:rPr>
-          <w:rFonts w:ascii="Times New Roman" w:cs="Times New Roman" w:eastAsia="Times New Roman" w:hAnsi="Times New Roman"/>
-          <w:sz w:val="24"/>
-          <w:szCs w:val="24"/>
-          <w:vertAlign w:val="subscript"/>
-          <w:rtl w:val="0"/>
-        </w:rPr>
-        <w:t xml:space="preserve">ij</w:t>
-      </w:r>
-      <w:r>
-        <w:rPr>
-          <w:rFonts w:ascii="Times New Roman" w:cs="Times New Roman" w:eastAsia="Times New Roman" w:hAnsi="Times New Roman"/>
-          <w:sz w:val="24"/>
-          <w:szCs w:val="24"/>
-          <w:rtl w:val="0"/>
-        </w:rPr>
-        <w:t xml:space="preserve"> [5].</w:t>
+          <w:highlight w:val="white"/>
+          <w:rtl w:val="0"/>
+        </w:rPr>
+        <w:t xml:space="preserve">Jika Ax = b adalah sebuah sistem linear n yang tidak diketahui dan det(A)≠ 0 maka persamaan tersebut mempunyai penyelesaian yang unik dimana Aj adalah matrik yang didapat dengan mengganti kolom j dengan matrik b</w:t>
       </w:r>
     </w:p>
     <w:p>
@@ -4905,7 +4933,7 @@
           <w:szCs w:val="24"/>
           <w:rtl w:val="0"/>
         </w:rPr>
-        <w:t xml:space="preserve">2.6.</w:t>
+        <w:t xml:space="preserve">2.7.</w:t>
       </w:r>
       <w:r>
         <w:rPr>
@@ -4915,29 +4943,7 @@
           <w:highlight w:val="white"/>
           <w:rtl w:val="0"/>
         </w:rPr>
-        <w:t xml:space="preserve"> Metode Cramer</w:t>
-      </w:r>
-    </w:p>
-    <w:p>
-      <w:pPr>
-        <w:spacing w:after="240" w:before="240" w:lineRule="auto"/>
-        <w:ind w:firstLine="360"/>
-        <w:rPr>
-          <w:rFonts w:ascii="Times New Roman" w:cs="Times New Roman" w:eastAsia="Times New Roman" w:hAnsi="Times New Roman"/>
-          <w:sz w:val="24"/>
-          <w:szCs w:val="24"/>
-          <w:highlight w:val="white"/>
-        </w:rPr>
-      </w:pPr>
-      <w:r>
-        <w:rPr>
-          <w:rFonts w:ascii="Gungsuh" w:cs="Gungsuh" w:eastAsia="Gungsuh" w:hAnsi="Gungsuh"/>
-          <w:sz w:val="24"/>
-          <w:szCs w:val="24"/>
-          <w:highlight w:val="white"/>
-          <w:rtl w:val="0"/>
-        </w:rPr>
-        <w:t xml:space="preserve">Jika Ax = b adalah sebuah sistem linear n yang tidak diketahui dan det(A)≠ 0 maka persamaan tersebut mempunyai penyelesaian yang unik dimana Aj adalah matrik yang didapat dengan mengganti kolom j dengan matrik b</w:t>
+        <w:t xml:space="preserve"> Interpolasi Polinom</w:t>
       </w:r>
     </w:p>
     <w:p>
@@ -4953,22 +4959,8 @@
       </w:pPr>
       <w:r>
         <w:rPr>
-          <w:b w:val="1"/>
-          <w:sz w:val="24"/>
-          <w:szCs w:val="24"/>
-          <w:rtl w:val="0"/>
-        </w:rPr>
-        <w:t xml:space="preserve">2.7.</w:t>
-      </w:r>
-      <w:r>
-        <w:rPr>
-          <w:b w:val="1"/>
-          <w:sz w:val="24"/>
-          <w:szCs w:val="24"/>
-          <w:highlight w:val="white"/>
-          <w:rtl w:val="0"/>
-        </w:rPr>
-        <w:t xml:space="preserve"> Interpolasi Polinom</w:t>
+          <w:rtl w:val="0"/>
+        </w:rPr>
       </w:r>
     </w:p>
     <w:p>
@@ -5043,6 +5035,22 @@
           <w:rtl w:val="0"/>
         </w:rPr>
         <w:t xml:space="preserve">2.8.Regresi Linier Berganda</w:t>
+      </w:r>
+    </w:p>
+    <w:p>
+      <w:pPr>
+        <w:ind w:left="720" w:right="-40" w:hanging="360"/>
+        <w:jc w:val="both"/>
+        <w:rPr>
+          <w:b w:val="1"/>
+          <w:sz w:val="24"/>
+          <w:szCs w:val="24"/>
+        </w:rPr>
+      </w:pPr>
+      <w:r>
+        <w:rPr>
+          <w:rtl w:val="0"/>
+        </w:rPr>
       </w:r>
     </w:p>
     <w:p>
@@ -5204,8 +5212,8 @@
     </w:p>
     <w:p>
       <w:pPr>
-        <w:ind w:left="0" w:right="-40" w:firstLine="0"/>
-        <w:jc w:val="left"/>
+        <w:ind w:left="360" w:right="-40" w:firstLine="0"/>
+        <w:jc w:val="center"/>
         <w:rPr>
           <w:b w:val="1"/>
           <w:sz w:val="28"/>
@@ -5230,57 +5238,89 @@
       </w:pPr>
       <w:r>
         <w:rPr>
+          <w:rtl w:val="0"/>
+        </w:rPr>
+      </w:r>
+    </w:p>
+    <w:p>
+      <w:pPr>
+        <w:ind w:left="0" w:right="-40" w:firstLine="0"/>
+        <w:jc w:val="left"/>
+        <w:rPr>
           <w:b w:val="1"/>
           <w:sz w:val="28"/>
           <w:szCs w:val="28"/>
-          <w:rtl w:val="0"/>
-        </w:rPr>
-        <w:t xml:space="preserve">BAB III. IMPLEMENTASI PROGRAM</w:t>
+        </w:rPr>
+      </w:pPr>
+      <w:r>
+        <w:rPr>
+          <w:rtl w:val="0"/>
+        </w:rPr>
       </w:r>
     </w:p>
     <w:p>
       <w:pPr>
         <w:ind w:left="360" w:right="-40" w:firstLine="0"/>
-        <w:rPr/>
-      </w:pPr>
-      <w:r>
-        <w:rPr>
-          <w:rtl w:val="0"/>
-        </w:rPr>
-      </w:r>
-    </w:p>
-    <w:p>
-      <w:pPr>
-        <w:ind w:left="360" w:right="-40" w:firstLine="0"/>
-        <w:rPr/>
-      </w:pPr>
-      <w:r>
-        <w:rPr>
-          <w:rtl w:val="0"/>
-        </w:rPr>
-        <w:t xml:space="preserve">Source code dari program yang dibuat terdiri atas dua file .java, yakni MainProg.java dan matriks.java. MainProg.java memuat method main(), sehingga program akan dijalankan melalui file tersebut. File matriks.java memuat deklarasi class matriks beserta konstruktor dan primitif-primitif (fungsi dan metode) yang dapat dilakukan kepada objek yang berasal dari class matriks matriks.java dan MainProg.java. Pada matriks.java didefinisikan beberapa atribut matriks seperti baris, kolom, dan elemen-elemen pada matriks tersebut, kemudian didefinisikan beberapa metode dan fungsi sebagai berikut : </w:t>
-      </w:r>
-      <w:r>
-        <w:rPr>
-          <w:rtl w:val="0"/>
-        </w:rPr>
-      </w:r>
-    </w:p>
-    <w:p>
-      <w:pPr>
-        <w:ind w:left="360" w:right="-40" w:firstLine="0"/>
-        <w:rPr>
-          <w:b w:val="1"/>
-          <w:i w:val="1"/>
-          <w:sz w:val="24"/>
-          <w:szCs w:val="24"/>
-        </w:rPr>
-      </w:pPr>
-      <w:r>
+        <w:jc w:val="center"/>
         <w:rPr>
           <w:b w:val="1"/>
           <w:sz w:val="28"/>
           <w:szCs w:val="28"/>
+        </w:rPr>
+      </w:pPr>
+      <w:r>
+        <w:rPr>
+          <w:b w:val="1"/>
+          <w:sz w:val="28"/>
+          <w:szCs w:val="28"/>
+          <w:rtl w:val="0"/>
+        </w:rPr>
+        <w:t xml:space="preserve">BAB III. IMPLEMENTASI PROGRAM</w:t>
+      </w:r>
+    </w:p>
+    <w:p>
+      <w:pPr>
+        <w:ind w:left="360" w:right="-40" w:firstLine="0"/>
+        <w:rPr/>
+      </w:pPr>
+      <w:r>
+        <w:rPr>
+          <w:rtl w:val="0"/>
+        </w:rPr>
+      </w:r>
+    </w:p>
+    <w:p>
+      <w:pPr>
+        <w:ind w:left="360" w:right="-40" w:firstLine="0"/>
+        <w:rPr/>
+      </w:pPr>
+      <w:r>
+        <w:rPr>
+          <w:rtl w:val="0"/>
+        </w:rPr>
+        <w:t xml:space="preserve">Source code dari program yang dibuat terdiri atas dua file .java, yakni MainProg.java dan matriks.java. MainProg.java memuat method main(), sehingga program akan dijalankan melalui file tersebut. File matriks.java memuat deklarasi class matriks beserta konstruktor dan primitif-primitif (fungsi dan metode) yang dapat dilakukan kepada objek yang berasal dari class matriks matriks.java dan MainProg.java. Pada matriks.java didefinisikan beberapa atribut matriks seperti baris, kolom, dan elemen-elemen pada matriks tersebut, kemudian didefinisikan beberapa metode dan fungsi sebagai berikut : </w:t>
+      </w:r>
+      <w:r>
+        <w:rPr>
+          <w:rtl w:val="0"/>
+        </w:rPr>
+      </w:r>
+    </w:p>
+    <w:p>
+      <w:pPr>
+        <w:ind w:left="360" w:right="-40" w:firstLine="0"/>
+        <w:rPr>
+          <w:b w:val="1"/>
+          <w:i w:val="1"/>
+          <w:sz w:val="24"/>
+          <w:szCs w:val="24"/>
+        </w:rPr>
+      </w:pPr>
+      <w:r>
+        <w:rPr>
+          <w:b w:val="1"/>
+          <w:sz w:val="28"/>
+          <w:szCs w:val="28"/>
           <w:rtl w:val="0"/>
         </w:rPr>
         <w:t xml:space="preserve"> </w:t>
@@ -7468,8 +7508,9 @@
       <w:pPr>
         <w:ind w:left="360" w:right="-40" w:firstLine="0"/>
         <w:rPr>
-          <w:sz w:val="24"/>
-          <w:szCs w:val="24"/>
+          <w:b w:val="1"/>
+          <w:sz w:val="28"/>
+          <w:szCs w:val="28"/>
         </w:rPr>
       </w:pPr>
       <w:r>
@@ -7481,11 +7522,6 @@
         <w:tab/>
         <w:t xml:space="preserve">static void Keluar()</w:t>
       </w:r>
-    </w:p>
-    <w:p>
-      <w:pPr>
-        <w:rPr/>
-      </w:pPr>
       <w:r>
         <w:rPr>
           <w:rtl w:val="0"/>
@@ -7589,12 +7625,12 @@
           <wp:inline distB="114300" distT="114300" distL="114300" distR="114300">
             <wp:extent cx="2900363" cy="980732"/>
             <wp:effectExtent b="0" l="0" r="0" t="0"/>
-            <wp:docPr id="30" name="image27.png"/>
+            <wp:docPr id="32" name="image30.png"/>
             <a:graphic>
               <a:graphicData uri="http://schemas.openxmlformats.org/drawingml/2006/picture">
                 <pic:pic>
                   <pic:nvPicPr>
-                    <pic:cNvPr id="0" name="image27.png"/>
+                    <pic:cNvPr id="0" name="image30.png"/>
                     <pic:cNvPicPr preferRelativeResize="0"/>
                   </pic:nvPicPr>
                   <pic:blipFill>
@@ -7656,12 +7692,12 @@
           <wp:inline distB="114300" distT="114300" distL="114300" distR="114300">
             <wp:extent cx="2547988" cy="2690813"/>
             <wp:effectExtent b="0" l="0" r="0" t="0"/>
-            <wp:docPr id="25" name="image28.png"/>
+            <wp:docPr id="27" name="image31.png"/>
             <a:graphic>
               <a:graphicData uri="http://schemas.openxmlformats.org/drawingml/2006/picture">
                 <pic:pic>
                   <pic:nvPicPr>
-                    <pic:cNvPr id="0" name="image28.png"/>
+                    <pic:cNvPr id="0" name="image31.png"/>
                     <pic:cNvPicPr preferRelativeResize="0"/>
                   </pic:nvPicPr>
                   <pic:blipFill>
@@ -7720,12 +7756,12 @@
           <wp:inline distB="114300" distT="114300" distL="114300" distR="114300">
             <wp:extent cx="4286250" cy="1543050"/>
             <wp:effectExtent b="0" l="0" r="0" t="0"/>
-            <wp:docPr id="19" name="image31.jpg"/>
+            <wp:docPr id="21" name="image29.jpg"/>
             <a:graphic>
               <a:graphicData uri="http://schemas.openxmlformats.org/drawingml/2006/picture">
                 <pic:pic>
                   <pic:nvPicPr>
-                    <pic:cNvPr id="0" name="image31.jpg"/>
+                    <pic:cNvPr id="0" name="image29.jpg"/>
                     <pic:cNvPicPr preferRelativeResize="0"/>
                   </pic:nvPicPr>
                   <pic:blipFill>
@@ -7777,12 +7813,12 @@
           <wp:inline distB="114300" distT="114300" distL="114300" distR="114300">
             <wp:extent cx="1862138" cy="1897272"/>
             <wp:effectExtent b="0" l="0" r="0" t="0"/>
-            <wp:docPr id="14" name="image25.png"/>
+            <wp:docPr id="16" name="image15.png"/>
             <a:graphic>
               <a:graphicData uri="http://schemas.openxmlformats.org/drawingml/2006/picture">
                 <pic:pic>
                   <pic:nvPicPr>
-                    <pic:cNvPr id="0" name="image25.png"/>
+                    <pic:cNvPr id="0" name="image15.png"/>
                     <pic:cNvPicPr preferRelativeResize="0"/>
                   </pic:nvPicPr>
                   <pic:blipFill>
@@ -7837,12 +7873,12 @@
           <wp:inline distB="114300" distT="114300" distL="114300" distR="114300">
             <wp:extent cx="3857625" cy="1162050"/>
             <wp:effectExtent b="0" l="0" r="0" t="0"/>
-            <wp:docPr id="13" name="image10.jpg"/>
+            <wp:docPr id="15" name="image12.jpg"/>
             <a:graphic>
               <a:graphicData uri="http://schemas.openxmlformats.org/drawingml/2006/picture">
                 <pic:pic>
                   <pic:nvPicPr>
-                    <pic:cNvPr id="0" name="image10.jpg"/>
+                    <pic:cNvPr id="0" name="image12.jpg"/>
                     <pic:cNvPicPr preferRelativeResize="0"/>
                   </pic:nvPicPr>
                   <pic:blipFill>
@@ -7894,12 +7930,12 @@
           <wp:inline distB="114300" distT="114300" distL="114300" distR="114300">
             <wp:extent cx="2353027" cy="2205038"/>
             <wp:effectExtent b="0" l="0" r="0" t="0"/>
-            <wp:docPr id="24" name="image20.png"/>
+            <wp:docPr id="26" name="image36.png"/>
             <a:graphic>
               <a:graphicData uri="http://schemas.openxmlformats.org/drawingml/2006/picture">
                 <pic:pic>
                   <pic:nvPicPr>
-                    <pic:cNvPr id="0" name="image20.png"/>
+                    <pic:cNvPr id="0" name="image36.png"/>
                     <pic:cNvPicPr preferRelativeResize="0"/>
                   </pic:nvPicPr>
                   <pic:blipFill>
@@ -8007,12 +8043,12 @@
           <wp:inline distB="114300" distT="114300" distL="114300" distR="114300">
             <wp:extent cx="3924300" cy="2647950"/>
             <wp:effectExtent b="0" l="0" r="0" t="0"/>
-            <wp:docPr id="15" name="image14.jpg"/>
+            <wp:docPr id="17" name="image13.jpg"/>
             <a:graphic>
               <a:graphicData uri="http://schemas.openxmlformats.org/drawingml/2006/picture">
                 <pic:pic>
                   <pic:nvPicPr>
-                    <pic:cNvPr id="0" name="image14.jpg"/>
+                    <pic:cNvPr id="0" name="image13.jpg"/>
                     <pic:cNvPicPr preferRelativeResize="0"/>
                   </pic:nvPicPr>
                   <pic:blipFill>
@@ -8085,12 +8121,12 @@
           <wp:inline distB="114300" distT="114300" distL="114300" distR="114300">
             <wp:extent cx="2362595" cy="3027874"/>
             <wp:effectExtent b="0" l="0" r="0" t="0"/>
-            <wp:docPr id="36" name="image34.png"/>
+            <wp:docPr id="39" name="image37.png"/>
             <a:graphic>
               <a:graphicData uri="http://schemas.openxmlformats.org/drawingml/2006/picture">
                 <pic:pic>
                   <pic:nvPicPr>
-                    <pic:cNvPr id="0" name="image34.png"/>
+                    <pic:cNvPr id="0" name="image37.png"/>
                     <pic:cNvPicPr preferRelativeResize="0"/>
                   </pic:nvPicPr>
                   <pic:blipFill>
@@ -8141,12 +8177,12 @@
           <wp:inline distB="114300" distT="114300" distL="114300" distR="114300">
             <wp:extent cx="3786188" cy="4929188"/>
             <wp:effectExtent b="0" l="0" r="0" t="0"/>
-            <wp:docPr id="20" name="image26.png"/>
+            <wp:docPr id="22" name="image18.png"/>
             <a:graphic>
               <a:graphicData uri="http://schemas.openxmlformats.org/drawingml/2006/picture">
                 <pic:pic>
                   <pic:nvPicPr>
-                    <pic:cNvPr id="0" name="image26.png"/>
+                    <pic:cNvPr id="0" name="image18.png"/>
                     <pic:cNvPicPr preferRelativeResize="0"/>
                   </pic:nvPicPr>
                   <pic:blipFill>
@@ -8245,12 +8281,12 @@
           <wp:inline distB="114300" distT="114300" distL="114300" distR="114300">
             <wp:extent cx="2524125" cy="1390650"/>
             <wp:effectExtent b="0" l="0" r="0" t="0"/>
-            <wp:docPr id="11" name="image11.jpg"/>
+            <wp:docPr id="13" name="image27.jpg"/>
             <a:graphic>
               <a:graphicData uri="http://schemas.openxmlformats.org/drawingml/2006/picture">
                 <pic:pic>
                   <pic:nvPicPr>
-                    <pic:cNvPr id="0" name="image11.jpg"/>
+                    <pic:cNvPr id="0" name="image27.jpg"/>
                     <pic:cNvPicPr preferRelativeResize="0"/>
                   </pic:nvPicPr>
                   <pic:blipFill>
@@ -8291,12 +8327,12 @@
           <wp:inline distB="114300" distT="114300" distL="114300" distR="114300">
             <wp:extent cx="2433638" cy="2481123"/>
             <wp:effectExtent b="0" l="0" r="0" t="0"/>
-            <wp:docPr id="31" name="image32.png"/>
+            <wp:docPr id="34" name="image25.png"/>
             <a:graphic>
               <a:graphicData uri="http://schemas.openxmlformats.org/drawingml/2006/picture">
                 <pic:pic>
                   <pic:nvPicPr>
-                    <pic:cNvPr id="0" name="image32.png"/>
+                    <pic:cNvPr id="0" name="image25.png"/>
                     <pic:cNvPicPr preferRelativeResize="0"/>
                   </pic:nvPicPr>
                   <pic:blipFill>
@@ -8386,12 +8422,12 @@
           <wp:inline distB="114300" distT="114300" distL="114300" distR="114300">
             <wp:extent cx="2562225" cy="1733550"/>
             <wp:effectExtent b="0" l="0" r="0" t="0"/>
-            <wp:docPr id="35" name="image29.jpg"/>
+            <wp:docPr id="38" name="image38.jpg"/>
             <a:graphic>
               <a:graphicData uri="http://schemas.openxmlformats.org/drawingml/2006/picture">
                 <pic:pic>
                   <pic:nvPicPr>
-                    <pic:cNvPr id="0" name="image29.jpg"/>
+                    <pic:cNvPr id="0" name="image38.jpg"/>
                     <pic:cNvPicPr preferRelativeResize="0"/>
                   </pic:nvPicPr>
                   <pic:blipFill>
@@ -8444,12 +8480,12 @@
           <wp:inline distB="114300" distT="114300" distL="114300" distR="114300">
             <wp:extent cx="2354800" cy="3281363"/>
             <wp:effectExtent b="0" l="0" r="0" t="0"/>
-            <wp:docPr id="8" name="image16.png"/>
+            <wp:docPr id="9" name="image11.png"/>
             <a:graphic>
               <a:graphicData uri="http://schemas.openxmlformats.org/drawingml/2006/picture">
                 <pic:pic>
                   <pic:nvPicPr>
-                    <pic:cNvPr id="0" name="image16.png"/>
+                    <pic:cNvPr id="0" name="image11.png"/>
                     <pic:cNvPicPr preferRelativeResize="0"/>
                   </pic:nvPicPr>
                   <pic:blipFill>
@@ -8599,12 +8635,12 @@
           <wp:inline distB="114300" distT="114300" distL="114300" distR="114300">
             <wp:extent cx="2376488" cy="2116206"/>
             <wp:effectExtent b="0" l="0" r="0" t="0"/>
-            <wp:docPr id="22" name="image35.png"/>
+            <wp:docPr id="24" name="image28.png"/>
             <a:graphic>
               <a:graphicData uri="http://schemas.openxmlformats.org/drawingml/2006/picture">
                 <pic:pic>
                   <pic:nvPicPr>
-                    <pic:cNvPr id="0" name="image35.png"/>
+                    <pic:cNvPr id="0" name="image28.png"/>
                     <pic:cNvPicPr preferRelativeResize="0"/>
                   </pic:nvPicPr>
                   <pic:blipFill>
@@ -8640,6 +8676,133 @@
         <w:rPr/>
       </w:pPr>
       <w:r>
+        <w:rPr/>
+        <w:drawing>
+          <wp:inline distB="114300" distT="114300" distL="114300" distR="114300">
+            <wp:extent cx="2919413" cy="2047740"/>
+            <wp:effectExtent b="0" l="0" r="0" t="0"/>
+            <wp:docPr id="6" name="image3.png"/>
+            <a:graphic>
+              <a:graphicData uri="http://schemas.openxmlformats.org/drawingml/2006/picture">
+                <pic:pic>
+                  <pic:nvPicPr>
+                    <pic:cNvPr id="0" name="image3.png"/>
+                    <pic:cNvPicPr preferRelativeResize="0"/>
+                  </pic:nvPicPr>
+                  <pic:blipFill>
+                    <a:blip r:embed="rId31"/>
+                    <a:srcRect b="0" l="0" r="0" t="0"/>
+                    <a:stretch>
+                      <a:fillRect/>
+                    </a:stretch>
+                  </pic:blipFill>
+                  <pic:spPr>
+                    <a:xfrm>
+                      <a:off x="0" y="0"/>
+                      <a:ext cx="2919413" cy="2047740"/>
+                    </a:xfrm>
+                    <a:prstGeom prst="rect"/>
+                    <a:ln/>
+                  </pic:spPr>
+                </pic:pic>
+              </a:graphicData>
+            </a:graphic>
+          </wp:inline>
+        </w:drawing>
+      </w:r>
+      <w:r>
+        <w:rPr>
+          <w:rtl w:val="0"/>
+        </w:rPr>
+      </w:r>
+    </w:p>
+    <w:p>
+      <w:pPr>
+        <w:ind w:left="720" w:firstLine="0"/>
+        <w:rPr/>
+      </w:pPr>
+      <w:r>
+        <w:rPr/>
+        <w:drawing>
+          <wp:inline distB="114300" distT="114300" distL="114300" distR="114300">
+            <wp:extent cx="5943600" cy="2374900"/>
+            <wp:effectExtent b="0" l="0" r="0" t="0"/>
+            <wp:docPr id="12" name="image5.png"/>
+            <a:graphic>
+              <a:graphicData uri="http://schemas.openxmlformats.org/drawingml/2006/picture">
+                <pic:pic>
+                  <pic:nvPicPr>
+                    <pic:cNvPr id="0" name="image5.png"/>
+                    <pic:cNvPicPr preferRelativeResize="0"/>
+                  </pic:nvPicPr>
+                  <pic:blipFill>
+                    <a:blip r:embed="rId32"/>
+                    <a:srcRect b="0" l="0" r="0" t="0"/>
+                    <a:stretch>
+                      <a:fillRect/>
+                    </a:stretch>
+                  </pic:blipFill>
+                  <pic:spPr>
+                    <a:xfrm>
+                      <a:off x="0" y="0"/>
+                      <a:ext cx="5943600" cy="2374900"/>
+                    </a:xfrm>
+                    <a:prstGeom prst="rect"/>
+                    <a:ln/>
+                  </pic:spPr>
+                </pic:pic>
+              </a:graphicData>
+            </a:graphic>
+          </wp:inline>
+        </w:drawing>
+      </w:r>
+      <w:r>
+        <w:rPr>
+          <w:rtl w:val="0"/>
+        </w:rPr>
+      </w:r>
+    </w:p>
+    <w:p>
+      <w:pPr>
+        <w:ind w:left="720" w:firstLine="0"/>
+        <w:rPr/>
+      </w:pPr>
+      <w:r>
+        <w:rPr/>
+        <w:drawing>
+          <wp:inline distB="114300" distT="114300" distL="114300" distR="114300">
+            <wp:extent cx="5943600" cy="7658100"/>
+            <wp:effectExtent b="0" l="0" r="0" t="0"/>
+            <wp:docPr id="33" name="image35.png"/>
+            <a:graphic>
+              <a:graphicData uri="http://schemas.openxmlformats.org/drawingml/2006/picture">
+                <pic:pic>
+                  <pic:nvPicPr>
+                    <pic:cNvPr id="0" name="image35.png"/>
+                    <pic:cNvPicPr preferRelativeResize="0"/>
+                  </pic:nvPicPr>
+                  <pic:blipFill>
+                    <a:blip r:embed="rId33"/>
+                    <a:srcRect b="0" l="0" r="0" t="0"/>
+                    <a:stretch>
+                      <a:fillRect/>
+                    </a:stretch>
+                  </pic:blipFill>
+                  <pic:spPr>
+                    <a:xfrm>
+                      <a:off x="0" y="0"/>
+                      <a:ext cx="5943600" cy="7658100"/>
+                    </a:xfrm>
+                    <a:prstGeom prst="rect"/>
+                    <a:ln/>
+                  </pic:spPr>
+                </pic:pic>
+              </a:graphicData>
+            </a:graphic>
+          </wp:inline>
+        </w:drawing>
+      </w:r>
+      <w:r>
         <w:rPr>
           <w:rtl w:val="0"/>
         </w:rPr>
@@ -8789,16 +8952,16 @@
           <wp:inline distB="114300" distT="114300" distL="114300" distR="114300">
             <wp:extent cx="5162550" cy="2162175"/>
             <wp:effectExtent b="0" l="0" r="0" t="0"/>
-            <wp:docPr id="9" name="image12.jpg"/>
+            <wp:docPr id="10" name="image7.jpg"/>
             <a:graphic>
               <a:graphicData uri="http://schemas.openxmlformats.org/drawingml/2006/picture">
                 <pic:pic>
                   <pic:nvPicPr>
-                    <pic:cNvPr id="0" name="image12.jpg"/>
+                    <pic:cNvPr id="0" name="image7.jpg"/>
                     <pic:cNvPicPr preferRelativeResize="0"/>
                   </pic:nvPicPr>
                   <pic:blipFill>
-                    <a:blip r:embed="rId31"/>
+                    <a:blip r:embed="rId34"/>
                     <a:srcRect b="0" l="0" r="0" t="0"/>
                     <a:stretch>
                       <a:fillRect/>
@@ -10004,16 +10167,16 @@
           <wp:inline distB="114300" distT="114300" distL="114300" distR="114300">
             <wp:extent cx="3566035" cy="2490076"/>
             <wp:effectExtent b="0" l="0" r="0" t="0"/>
-            <wp:docPr id="27" name="image17.jpg"/>
+            <wp:docPr id="29" name="image34.jpg"/>
             <a:graphic>
               <a:graphicData uri="http://schemas.openxmlformats.org/drawingml/2006/picture">
                 <pic:pic>
                   <pic:nvPicPr>
-                    <pic:cNvPr id="0" name="image17.jpg"/>
+                    <pic:cNvPr id="0" name="image34.jpg"/>
                     <pic:cNvPicPr preferRelativeResize="0"/>
                   </pic:nvPicPr>
                   <pic:blipFill>
-                    <a:blip r:embed="rId32"/>
+                    <a:blip r:embed="rId35"/>
                     <a:srcRect b="0" l="0" r="0" t="0"/>
                     <a:stretch>
                       <a:fillRect/>
@@ -10039,16 +10202,16 @@
           <wp:inline distB="114300" distT="114300" distL="114300" distR="114300">
             <wp:extent cx="691937" cy="2518651"/>
             <wp:effectExtent b="0" l="0" r="0" t="0"/>
-            <wp:docPr id="26" name="image15.jpg"/>
+            <wp:docPr id="28" name="image24.jpg"/>
             <a:graphic>
               <a:graphicData uri="http://schemas.openxmlformats.org/drawingml/2006/picture">
                 <pic:pic>
                   <pic:nvPicPr>
-                    <pic:cNvPr id="0" name="image15.jpg"/>
+                    <pic:cNvPr id="0" name="image24.jpg"/>
                     <pic:cNvPicPr preferRelativeResize="0"/>
                   </pic:nvPicPr>
                   <pic:blipFill>
-                    <a:blip r:embed="rId33"/>
+                    <a:blip r:embed="rId36"/>
                     <a:srcRect b="2555" l="0" r="22580" t="0"/>
                     <a:stretch>
                       <a:fillRect/>
@@ -10074,16 +10237,16 @@
           <wp:inline distB="114300" distT="114300" distL="114300" distR="114300">
             <wp:extent cx="547688" cy="2409825"/>
             <wp:effectExtent b="0" l="0" r="0" t="0"/>
-            <wp:docPr id="1" name="image3.jpg"/>
+            <wp:docPr id="1" name="image10.jpg"/>
             <a:graphic>
               <a:graphicData uri="http://schemas.openxmlformats.org/drawingml/2006/picture">
                 <pic:pic>
                   <pic:nvPicPr>
-                    <pic:cNvPr id="0" name="image3.jpg"/>
+                    <pic:cNvPr id="0" name="image10.jpg"/>
                     <pic:cNvPicPr preferRelativeResize="0"/>
                   </pic:nvPicPr>
                   <pic:blipFill>
-                    <a:blip r:embed="rId34"/>
+                    <a:blip r:embed="rId37"/>
                     <a:srcRect b="0" l="0" r="0" t="0"/>
                     <a:stretch>
                       <a:fillRect/>
@@ -10132,16 +10295,16 @@
           <wp:inline distB="114300" distT="114300" distL="114300" distR="114300">
             <wp:extent cx="5634038" cy="6202610"/>
             <wp:effectExtent b="0" l="0" r="0" t="0"/>
-            <wp:docPr id="32" name="image33.png"/>
+            <wp:docPr id="35" name="image32.png"/>
             <a:graphic>
               <a:graphicData uri="http://schemas.openxmlformats.org/drawingml/2006/picture">
                 <pic:pic>
                   <pic:nvPicPr>
-                    <pic:cNvPr id="0" name="image33.png"/>
+                    <pic:cNvPr id="0" name="image32.png"/>
                     <pic:cNvPicPr preferRelativeResize="0"/>
                   </pic:nvPicPr>
                   <pic:blipFill>
-                    <a:blip r:embed="rId35"/>
+                    <a:blip r:embed="rId38"/>
                     <a:srcRect b="0" l="0" r="0" t="0"/>
                     <a:stretch>
                       <a:fillRect/>
@@ -10202,16 +10365,16 @@
           <wp:inline distB="114300" distT="114300" distL="114300" distR="114300">
             <wp:extent cx="5700560" cy="601787"/>
             <wp:effectExtent b="0" l="0" r="0" t="0"/>
-            <wp:docPr id="33" name="image23.png"/>
+            <wp:docPr id="36" name="image33.png"/>
             <a:graphic>
               <a:graphicData uri="http://schemas.openxmlformats.org/drawingml/2006/picture">
                 <pic:pic>
                   <pic:nvPicPr>
-                    <pic:cNvPr id="0" name="image23.png"/>
+                    <pic:cNvPr id="0" name="image33.png"/>
                     <pic:cNvPicPr preferRelativeResize="0"/>
                   </pic:nvPicPr>
                   <pic:blipFill>
-                    <a:blip r:embed="rId36"/>
+                    <a:blip r:embed="rId39"/>
                     <a:srcRect b="0" l="0" r="0" t="0"/>
                     <a:stretch>
                       <a:fillRect/>
@@ -10275,7 +10438,7 @@
         </w:rPr>
         <w:t xml:space="preserve">x = 0.55 </w:t>
         <w:tab/>
-        <w:t xml:space="preserve">f(x) = ?</w:t>
+        <w:t xml:space="preserve">f(x) = 0.171</w:t>
       </w:r>
     </w:p>
     <w:p>
@@ -10289,7 +10452,7 @@
         </w:rPr>
         <w:t xml:space="preserve">x = 0.85 </w:t>
         <w:tab/>
-        <w:t xml:space="preserve">f(x) = ?</w:t>
+        <w:t xml:space="preserve">f(x) = 0.337</w:t>
       </w:r>
     </w:p>
     <w:p>
@@ -10303,7 +10466,7 @@
         </w:rPr>
         <w:t xml:space="preserve">x = 1.28 </w:t>
         <w:tab/>
-        <w:t xml:space="preserve">f(x) = ?</w:t>
+        <w:t xml:space="preserve">f(x) = 0.677</w:t>
       </w:r>
     </w:p>
     <w:p>
@@ -10317,16 +10480,16 @@
           <wp:inline distB="114300" distT="114300" distL="114300" distR="114300">
             <wp:extent cx="4781550" cy="1962150"/>
             <wp:effectExtent b="0" l="0" r="0" t="0"/>
-            <wp:docPr id="23" name="image21.png"/>
+            <wp:docPr id="25" name="image17.png"/>
             <a:graphic>
               <a:graphicData uri="http://schemas.openxmlformats.org/drawingml/2006/picture">
                 <pic:pic>
                   <pic:nvPicPr>
-                    <pic:cNvPr id="0" name="image21.png"/>
+                    <pic:cNvPr id="0" name="image17.png"/>
                     <pic:cNvPicPr preferRelativeResize="0"/>
                   </pic:nvPicPr>
                   <pic:blipFill>
-                    <a:blip r:embed="rId37"/>
+                    <a:blip r:embed="rId40"/>
                     <a:srcRect b="0" l="0" r="0" t="0"/>
                     <a:stretch>
                       <a:fillRect/>
@@ -10387,16 +10550,16 @@
           <wp:inline distB="114300" distT="114300" distL="114300" distR="114300">
             <wp:extent cx="3143250" cy="2333625"/>
             <wp:effectExtent b="0" l="0" r="0" t="0"/>
-            <wp:docPr id="2" name="image1.png"/>
+            <wp:docPr id="2" name="image6.png"/>
             <a:graphic>
               <a:graphicData uri="http://schemas.openxmlformats.org/drawingml/2006/picture">
                 <pic:pic>
                   <pic:nvPicPr>
-                    <pic:cNvPr id="0" name="image1.png"/>
+                    <pic:cNvPr id="0" name="image6.png"/>
                     <pic:cNvPicPr preferRelativeResize="0"/>
                   </pic:nvPicPr>
                   <pic:blipFill>
-                    <a:blip r:embed="rId38"/>
+                    <a:blip r:embed="rId41"/>
                     <a:srcRect b="0" l="0" r="0" t="0"/>
                     <a:stretch>
                       <a:fillRect/>
@@ -10554,16 +10717,16 @@
           <wp:inline distB="114300" distT="114300" distL="114300" distR="114300">
             <wp:extent cx="4914900" cy="2552700"/>
             <wp:effectExtent b="0" l="0" r="0" t="0"/>
-            <wp:docPr id="21" name="image30.png"/>
+            <wp:docPr id="23" name="image21.png"/>
             <a:graphic>
               <a:graphicData uri="http://schemas.openxmlformats.org/drawingml/2006/picture">
                 <pic:pic>
                   <pic:nvPicPr>
-                    <pic:cNvPr id="0" name="image30.png"/>
+                    <pic:cNvPr id="0" name="image21.png"/>
                     <pic:cNvPicPr preferRelativeResize="0"/>
                   </pic:nvPicPr>
                   <pic:blipFill>
-                    <a:blip r:embed="rId39"/>
+                    <a:blip r:embed="rId42"/>
                     <a:srcRect b="0" l="0" r="0" t="0"/>
                     <a:stretch>
                       <a:fillRect/>
@@ -10624,16 +10787,16 @@
           <wp:inline distB="114300" distT="114300" distL="114300" distR="114300">
             <wp:extent cx="1133475" cy="495300"/>
             <wp:effectExtent b="0" l="0" r="0" t="0"/>
-            <wp:docPr id="29" name="image22.png"/>
+            <wp:docPr id="31" name="image20.png"/>
             <a:graphic>
               <a:graphicData uri="http://schemas.openxmlformats.org/drawingml/2006/picture">
                 <pic:pic>
                   <pic:nvPicPr>
-                    <pic:cNvPr id="0" name="image22.png"/>
+                    <pic:cNvPr id="0" name="image20.png"/>
                     <pic:cNvPicPr preferRelativeResize="0"/>
                   </pic:nvPicPr>
                   <pic:blipFill>
-                    <a:blip r:embed="rId40"/>
+                    <a:blip r:embed="rId43"/>
                     <a:srcRect b="0" l="0" r="0" t="0"/>
                     <a:stretch>
                       <a:fillRect/>
@@ -10716,16 +10879,16 @@
           <wp:inline distB="114300" distT="114300" distL="114300" distR="114300">
             <wp:extent cx="5591175" cy="2371725"/>
             <wp:effectExtent b="0" l="0" r="0" t="0"/>
-            <wp:docPr id="17" name="image13.png"/>
+            <wp:docPr id="19" name="image16.png"/>
             <a:graphic>
               <a:graphicData uri="http://schemas.openxmlformats.org/drawingml/2006/picture">
                 <pic:pic>
                   <pic:nvPicPr>
-                    <pic:cNvPr id="0" name="image13.png"/>
+                    <pic:cNvPr id="0" name="image16.png"/>
                     <pic:cNvPicPr preferRelativeResize="0"/>
                   </pic:nvPicPr>
                   <pic:blipFill>
-                    <a:blip r:embed="rId41"/>
+                    <a:blip r:embed="rId44"/>
                     <a:srcRect b="0" l="0" r="0" t="0"/>
                     <a:stretch>
                       <a:fillRect/>
@@ -11249,7 +11412,7 @@
     </w:p>
     <w:p>
       <w:pPr>
-        <w:jc w:val="left"/>
+        <w:jc w:val="center"/>
         <w:rPr>
           <w:b w:val="1"/>
           <w:sz w:val="28"/>
@@ -11265,6 +11428,156 @@
     <w:p>
       <w:pPr>
         <w:jc w:val="center"/>
+        <w:rPr>
+          <w:b w:val="1"/>
+          <w:sz w:val="28"/>
+          <w:szCs w:val="28"/>
+        </w:rPr>
+      </w:pPr>
+      <w:r>
+        <w:rPr>
+          <w:rtl w:val="0"/>
+        </w:rPr>
+      </w:r>
+    </w:p>
+    <w:p>
+      <w:pPr>
+        <w:jc w:val="center"/>
+        <w:rPr>
+          <w:b w:val="1"/>
+          <w:sz w:val="28"/>
+          <w:szCs w:val="28"/>
+        </w:rPr>
+      </w:pPr>
+      <w:r>
+        <w:rPr>
+          <w:rtl w:val="0"/>
+        </w:rPr>
+      </w:r>
+    </w:p>
+    <w:p>
+      <w:pPr>
+        <w:jc w:val="center"/>
+        <w:rPr>
+          <w:b w:val="1"/>
+          <w:sz w:val="28"/>
+          <w:szCs w:val="28"/>
+        </w:rPr>
+      </w:pPr>
+      <w:r>
+        <w:rPr>
+          <w:rtl w:val="0"/>
+        </w:rPr>
+      </w:r>
+    </w:p>
+    <w:p>
+      <w:pPr>
+        <w:jc w:val="center"/>
+        <w:rPr>
+          <w:b w:val="1"/>
+          <w:sz w:val="28"/>
+          <w:szCs w:val="28"/>
+        </w:rPr>
+      </w:pPr>
+      <w:r>
+        <w:rPr>
+          <w:rtl w:val="0"/>
+        </w:rPr>
+      </w:r>
+    </w:p>
+    <w:p>
+      <w:pPr>
+        <w:jc w:val="center"/>
+        <w:rPr>
+          <w:b w:val="1"/>
+          <w:sz w:val="28"/>
+          <w:szCs w:val="28"/>
+        </w:rPr>
+      </w:pPr>
+      <w:r>
+        <w:rPr>
+          <w:rtl w:val="0"/>
+        </w:rPr>
+      </w:r>
+    </w:p>
+    <w:p>
+      <w:pPr>
+        <w:jc w:val="center"/>
+        <w:rPr>
+          <w:b w:val="1"/>
+          <w:sz w:val="28"/>
+          <w:szCs w:val="28"/>
+        </w:rPr>
+      </w:pPr>
+      <w:r>
+        <w:rPr>
+          <w:rtl w:val="0"/>
+        </w:rPr>
+      </w:r>
+    </w:p>
+    <w:p>
+      <w:pPr>
+        <w:jc w:val="center"/>
+        <w:rPr>
+          <w:b w:val="1"/>
+          <w:sz w:val="28"/>
+          <w:szCs w:val="28"/>
+        </w:rPr>
+      </w:pPr>
+      <w:r>
+        <w:rPr>
+          <w:rtl w:val="0"/>
+        </w:rPr>
+      </w:r>
+    </w:p>
+    <w:p>
+      <w:pPr>
+        <w:jc w:val="center"/>
+        <w:rPr>
+          <w:b w:val="1"/>
+          <w:sz w:val="28"/>
+          <w:szCs w:val="28"/>
+        </w:rPr>
+      </w:pPr>
+      <w:r>
+        <w:rPr>
+          <w:rtl w:val="0"/>
+        </w:rPr>
+      </w:r>
+    </w:p>
+    <w:p>
+      <w:pPr>
+        <w:jc w:val="center"/>
+        <w:rPr>
+          <w:b w:val="1"/>
+          <w:sz w:val="28"/>
+          <w:szCs w:val="28"/>
+        </w:rPr>
+      </w:pPr>
+      <w:r>
+        <w:rPr>
+          <w:rtl w:val="0"/>
+        </w:rPr>
+      </w:r>
+    </w:p>
+    <w:p>
+      <w:pPr>
+        <w:jc w:val="center"/>
+        <w:rPr>
+          <w:b w:val="1"/>
+          <w:sz w:val="28"/>
+          <w:szCs w:val="28"/>
+        </w:rPr>
+      </w:pPr>
+      <w:r>
+        <w:rPr>
+          <w:rtl w:val="0"/>
+        </w:rPr>
+      </w:r>
+    </w:p>
+    <w:p>
+      <w:pPr>
+        <w:jc w:val="left"/>
         <w:rPr>
           <w:b w:val="1"/>
           <w:sz w:val="28"/>
@@ -11313,7 +11626,7 @@
       <w:pPr>
         <w:rPr/>
       </w:pPr>
-      <w:hyperlink r:id="rId42">
+      <w:hyperlink r:id="rId45">
         <w:r>
           <w:rPr>
             <w:color w:val="1155cc"/>
@@ -11339,7 +11652,7 @@
       <w:pPr>
         <w:rPr/>
       </w:pPr>
-      <w:hyperlink r:id="rId43">
+      <w:hyperlink r:id="rId46">
         <w:r>
           <w:rPr>
             <w:color w:val="1155cc"/>
@@ -11360,7 +11673,7 @@
       <w:pPr>
         <w:rPr/>
       </w:pPr>
-      <w:hyperlink r:id="rId44">
+      <w:hyperlink r:id="rId47">
         <w:r>
           <w:rPr>
             <w:color w:val="1155cc"/>
@@ -11378,8 +11691,63 @@
     </w:p>
     <w:p>
       <w:pPr>
-        <w:rPr/>
-      </w:pPr>
+        <w:spacing w:after="240" w:before="240" w:lineRule="auto"/>
+        <w:rPr/>
+      </w:pPr>
+      <w:r>
+        <w:rPr>
+          <w:rtl w:val="0"/>
+        </w:rPr>
+        <w:t xml:space="preserve">Nazhifah, N. (2017) ‘PEMODELAN ANGKA HARAPAN HIDUP PROVINSI JAWA TIMUR TAHUN 2015 PEMODELAN ANGKA HARAPAN HIDUP PROVINSI JAWA TIMUR TAHUN 2015’.</w:t>
+      </w:r>
+    </w:p>
+    <w:p>
+      <w:pPr>
+        <w:spacing w:after="240" w:before="240" w:lineRule="auto"/>
+        <w:rPr/>
+      </w:pPr>
+      <w:r>
+        <w:rPr>
+          <w:rtl w:val="0"/>
+        </w:rPr>
+        <w:t xml:space="preserve">Ryan Pratama, R.H Sianipar, K. W. (2014) ‘Pengaplikasian Metode Interpolasi Dan Ekstrapolasi Lagrange , Chebyshev Dan Spline Kubik Untuk Memprediksi’, 1(2), pp. 116–121.</w:t>
+      </w:r>
+    </w:p>
+    <w:p>
+      <w:pPr>
+        <w:spacing w:after="240" w:before="240" w:lineRule="auto"/>
+        <w:rPr/>
+      </w:pPr>
+      <w:r>
+        <w:rPr>
+          <w:rtl w:val="0"/>
+        </w:rPr>
+        <w:t xml:space="preserve">Sibaroni, Y. (2002) ‘Buku Ajar Aljabar Linear’.</w:t>
+      </w:r>
+    </w:p>
+    <w:p>
+      <w:pPr>
+        <w:spacing w:after="240" w:before="240" w:lineRule="auto"/>
+        <w:rPr/>
+      </w:pPr>
+      <w:r>
+        <w:rPr>
+          <w:rtl w:val="0"/>
+        </w:rPr>
+        <w:t xml:space="preserve">Siregar, B. (2014) ‘MENGGUNAKAN METODE ADJOIN’, 02(01), pp. 85–94.</w:t>
+      </w:r>
+    </w:p>
+    <w:p>
+      <w:pPr>
+        <w:spacing w:after="240" w:before="240" w:lineRule="auto"/>
+        <w:rPr/>
+      </w:pPr>
+      <w:r>
+        <w:rPr>
+          <w:rtl w:val="0"/>
+        </w:rPr>
+        <w:t xml:space="preserve">Zainudin, A. and St, S. (2014) ‘Penyelesaian Persamaan Linear Simultan Persamaan Linier Simultan’.</w:t>
+      </w:r>
       <w:r>
         <w:rPr>
           <w:rtl w:val="0"/>
@@ -11387,11 +11755,11 @@
       </w:r>
     </w:p>
     <w:sectPr>
-      <w:headerReference r:id="rId45" w:type="first"/>
-      <w:headerReference r:id="rId46" w:type="even"/>
-      <w:footerReference r:id="rId47" w:type="default"/>
-      <w:footerReference r:id="rId48" w:type="first"/>
-      <w:footerReference r:id="rId49" w:type="even"/>
+      <w:headerReference r:id="rId48" w:type="first"/>
+      <w:headerReference r:id="rId49" w:type="even"/>
+      <w:footerReference r:id="rId50" w:type="default"/>
+      <w:footerReference r:id="rId51" w:type="first"/>
+      <w:footerReference r:id="rId52" w:type="even"/>
       <w:pgSz w:h="15840" w:w="12240"/>
       <w:pgMar w:bottom="1440" w:top="1440" w:left="1440" w:right="1440" w:header="720" w:footer="720"/>
       <w:pgNumType w:start="0"/>

</xml_diff>